<commit_message>
[NA] Erm.BL\ERM-3502 -> Erm.BL\Main FI
git-tfs-id: [http://uk-tfs02:8080/tfs/DefaultCollection]$/ERM.BL/Main/BLFlex;C18323
</commit_message>
<xml_diff>
--- a/Templates/Chile/Factura.docx
+++ b/Templates/Chile/Factura.docx
@@ -2557,7 +2557,7 @@
                   <w:lang w:eastAsia="ru-RU"/>
                 </w:rPr>
                 <w:alias w:val="Order.DiscountPercent"/>
-                <w:tag w:val="Order.DiscountPercent"/>
+                <w:tag w:val="Percents"/>
                 <w:id w:val="753752982"/>
                 <w:placeholder>
                   <w:docPart w:val="E24C4063A7D24C0493D6176F94F9A3E0"/>
@@ -2602,7 +2602,7 @@
                   <w:lang w:eastAsia="ru-RU"/>
                 </w:rPr>
                 <w:alias w:val="Bill.PayableWithoutVatPlan"/>
-                <w:tag w:val="Money"/>
+                <w:tag w:val="Number"/>
                 <w:id w:val="758746270"/>
                 <w:placeholder>
                   <w:docPart w:val="6896CE4B1B524880979D07949B671DCD"/>
@@ -2646,7 +2646,7 @@
                   <w:lang w:eastAsia="ru-RU"/>
                 </w:rPr>
                 <w:alias w:val="Bill.PayableWithoutVatPlan"/>
-                <w:tag w:val="Money"/>
+                <w:tag w:val="Number"/>
                 <w:id w:val="753753094"/>
                 <w:placeholder>
                   <w:docPart w:val="9F2412AAC7054F76B0DFB48C91B8ADF5"/>
@@ -3660,7 +3660,7 @@
                   <w:lang w:eastAsia="ru-RU"/>
                 </w:rPr>
                 <w:alias w:val="Bill.PayableWithoutVatPlan"/>
-                <w:tag w:val="Money"/>
+                <w:tag w:val="Number"/>
                 <w:id w:val="753753104"/>
                 <w:placeholder>
                   <w:docPart w:val="C1C7306AD2E94621BF03E6C2B5511B53"/>
@@ -3803,7 +3803,7 @@
                   <w:lang w:eastAsia="ru-RU"/>
                 </w:rPr>
                 <w:alias w:val="Bill.VatPlan"/>
-                <w:tag w:val="Money"/>
+                <w:tag w:val="Number"/>
                 <w:id w:val="-1113286085"/>
                 <w:placeholder>
                   <w:docPart w:val="5FE4D89137F343D18CE11D49906A859E"/>
@@ -3953,7 +3953,7 @@
                   <w:lang w:eastAsia="ru-RU"/>
                 </w:rPr>
                 <w:alias w:val="Bill.PayablePlan"/>
-                <w:tag w:val="Money"/>
+                <w:tag w:val="Number"/>
                 <w:id w:val="436565155"/>
                 <w:placeholder>
                   <w:docPart w:val="4334558507004103AD00EB13C27F5B54"/>
@@ -6057,8 +6057,10 @@
   </w:compat>
   <w:rsids>
     <w:rsidRoot w:val="00B5573F"/>
+    <w:rsid w:val="00446B3D"/>
     <w:rsid w:val="00566615"/>
     <w:rsid w:val="00B5573F"/>
+    <w:rsid w:val="00CE37D9"/>
   </w:rsids>
   <m:mathPr>
     <m:mathFont m:val="Cambria Math"/>
@@ -6239,6 +6241,7 @@
   <w:style w:type="paragraph" w:default="1" w:styleId="a">
     <w:name w:val="Normal"/>
     <w:qFormat/>
+    <w:rsid w:val="00CE37D9"/>
   </w:style>
   <w:style w:type="character" w:default="1" w:styleId="a0">
     <w:name w:val="Default Paragraph Font"/>

</xml_diff>